<commit_message>
Ya  se realizaron los  cambios  requeridos   en  la tabla empleado  aumentando los  campos  de: -foto -login -password -estado
Se  modifico  la tabla  usuario quintando los  campos  solicitados.

favor  revisar  los   cambios
</commit_message>
<xml_diff>
--- a/BASE  DE DATOS ESTACIONAMIENTO 6 DE MARZO/BASE  DE  DATOS  ESTACIONAMIENTO 6  DE   MARZO.docx
+++ b/BASE  DE DATOS ESTACIONAMIENTO 6 DE MARZO/BASE  DE  DATOS  ESTACIONAMIENTO 6  DE   MARZO.docx
@@ -1899,6 +1899,60 @@
       <w:r>
         <w:rPr>
           <w:rFonts w:ascii="Consolas" w:hAnsi="Consolas" w:cs="Consolas"/>
+          <w:sz w:val="19"/>
+          <w:szCs w:val="19"/>
+        </w:rPr>
+        <w:t xml:space="preserve">  `</w:t>
+      </w:r>
+      <w:proofErr w:type="gramStart"/>
+      <w:r>
+        <w:rPr>
+          <w:rFonts w:ascii="Consolas" w:hAnsi="Consolas" w:cs="Consolas"/>
+          <w:sz w:val="19"/>
+          <w:szCs w:val="19"/>
+        </w:rPr>
+        <w:t>foto</w:t>
+      </w:r>
+      <w:proofErr w:type="gramEnd"/>
+      <w:r>
+        <w:rPr>
+          <w:rFonts w:ascii="Consolas" w:hAnsi="Consolas" w:cs="Consolas"/>
+          <w:sz w:val="19"/>
+          <w:szCs w:val="19"/>
+        </w:rPr>
+        <w:t xml:space="preserve">` </w:t>
+      </w:r>
+      <w:proofErr w:type="spellStart"/>
+      <w:r>
+        <w:rPr>
+          <w:rFonts w:ascii="Consolas" w:hAnsi="Consolas" w:cs="Consolas"/>
+          <w:color w:val="0000FF"/>
+          <w:sz w:val="19"/>
+          <w:szCs w:val="19"/>
+        </w:rPr>
+        <w:t>varchar</w:t>
+      </w:r>
+      <w:proofErr w:type="spellEnd"/>
+      <w:r>
+        <w:rPr>
+          <w:rFonts w:ascii="Consolas" w:hAnsi="Consolas" w:cs="Consolas"/>
+          <w:color w:val="808080"/>
+          <w:sz w:val="19"/>
+          <w:szCs w:val="19"/>
+        </w:rPr>
+        <w:t>(</w:t>
+      </w:r>
+      <w:r>
+        <w:rPr>
+          <w:rFonts w:ascii="Consolas" w:hAnsi="Consolas" w:cs="Consolas"/>
+          <w:sz w:val="19"/>
+          <w:szCs w:val="19"/>
+        </w:rPr>
+        <w:t>50</w:t>
+      </w:r>
+      <w:r>
+        <w:rPr>
+          <w:rFonts w:ascii="Consolas" w:hAnsi="Consolas" w:cs="Consolas"/>
           <w:color w:val="808080"/>
           <w:sz w:val="19"/>
           <w:szCs w:val="19"/>
@@ -1911,269 +1965,33 @@
           <w:sz w:val="19"/>
           <w:szCs w:val="19"/>
         </w:rPr>
-        <w:t xml:space="preserve"> ENGINE</w:t>
-      </w:r>
-      <w:r>
-        <w:rPr>
-          <w:rFonts w:ascii="Consolas" w:hAnsi="Consolas" w:cs="Consolas"/>
-          <w:color w:val="808080"/>
-          <w:sz w:val="19"/>
-          <w:szCs w:val="19"/>
-        </w:rPr>
-        <w:t>=</w:t>
-      </w:r>
-      <w:proofErr w:type="spellStart"/>
-      <w:r>
-        <w:rPr>
-          <w:rFonts w:ascii="Consolas" w:hAnsi="Consolas" w:cs="Consolas"/>
-          <w:sz w:val="19"/>
-          <w:szCs w:val="19"/>
-        </w:rPr>
-        <w:t>InnoDB</w:t>
-      </w:r>
-      <w:proofErr w:type="spellEnd"/>
-      <w:r>
-        <w:rPr>
-          <w:rFonts w:ascii="Consolas" w:hAnsi="Consolas" w:cs="Consolas"/>
-          <w:sz w:val="19"/>
-          <w:szCs w:val="19"/>
-        </w:rPr>
-        <w:t xml:space="preserve"> </w:t>
-      </w:r>
-      <w:r>
-        <w:rPr>
-          <w:rFonts w:ascii="Consolas" w:hAnsi="Consolas" w:cs="Consolas"/>
-          <w:color w:val="0000FF"/>
-          <w:sz w:val="19"/>
-          <w:szCs w:val="19"/>
-        </w:rPr>
-        <w:t>DEFAULT</w:t>
-      </w:r>
-      <w:r>
-        <w:rPr>
-          <w:rFonts w:ascii="Consolas" w:hAnsi="Consolas" w:cs="Consolas"/>
-          <w:sz w:val="19"/>
-          <w:szCs w:val="19"/>
-        </w:rPr>
-        <w:t xml:space="preserve"> CHARSET</w:t>
-      </w:r>
-      <w:r>
-        <w:rPr>
-          <w:rFonts w:ascii="Consolas" w:hAnsi="Consolas" w:cs="Consolas"/>
-          <w:color w:val="808080"/>
-          <w:sz w:val="19"/>
-          <w:szCs w:val="19"/>
-        </w:rPr>
-        <w:t>=</w:t>
-      </w:r>
-      <w:r>
-        <w:rPr>
-          <w:rFonts w:ascii="Consolas" w:hAnsi="Consolas" w:cs="Consolas"/>
-          <w:sz w:val="19"/>
-          <w:szCs w:val="19"/>
-        </w:rPr>
-        <w:t>utf8mb4</w:t>
-      </w:r>
-      <w:r>
-        <w:rPr>
-          <w:rFonts w:ascii="Consolas" w:hAnsi="Consolas" w:cs="Consolas"/>
-          <w:color w:val="808080"/>
-          <w:sz w:val="19"/>
-          <w:szCs w:val="19"/>
-        </w:rPr>
-        <w:t>;</w:t>
-      </w:r>
-    </w:p>
-    <w:p>
-      <w:pPr>
-        <w:autoSpaceDE w:val="0"/>
-        <w:autoSpaceDN w:val="0"/>
-        <w:adjustRightInd w:val="0"/>
-        <w:spacing w:after="0" w:line="240" w:lineRule="auto"/>
-        <w:rPr>
-          <w:rFonts w:ascii="Consolas" w:hAnsi="Consolas" w:cs="Consolas"/>
-          <w:sz w:val="19"/>
-          <w:szCs w:val="19"/>
-        </w:rPr>
-      </w:pPr>
-    </w:p>
-    <w:p>
-      <w:pPr>
-        <w:autoSpaceDE w:val="0"/>
-        <w:autoSpaceDN w:val="0"/>
-        <w:adjustRightInd w:val="0"/>
-        <w:spacing w:after="0" w:line="240" w:lineRule="auto"/>
-        <w:rPr>
-          <w:rFonts w:ascii="Consolas" w:hAnsi="Consolas" w:cs="Consolas"/>
-          <w:sz w:val="19"/>
-          <w:szCs w:val="19"/>
-        </w:rPr>
-      </w:pPr>
-      <w:r>
-        <w:rPr>
-          <w:rFonts w:ascii="Consolas" w:hAnsi="Consolas" w:cs="Consolas"/>
-          <w:color w:val="008000"/>
-          <w:sz w:val="19"/>
-          <w:szCs w:val="19"/>
-        </w:rPr>
-        <w:t>-- --------------------------------------------------------</w:t>
-      </w:r>
-    </w:p>
-    <w:p>
-      <w:pPr>
-        <w:autoSpaceDE w:val="0"/>
-        <w:autoSpaceDN w:val="0"/>
-        <w:adjustRightInd w:val="0"/>
-        <w:spacing w:after="0" w:line="240" w:lineRule="auto"/>
-        <w:rPr>
-          <w:rFonts w:ascii="Consolas" w:hAnsi="Consolas" w:cs="Consolas"/>
-          <w:sz w:val="19"/>
-          <w:szCs w:val="19"/>
-        </w:rPr>
-      </w:pPr>
-    </w:p>
-    <w:p>
-      <w:pPr>
-        <w:autoSpaceDE w:val="0"/>
-        <w:autoSpaceDN w:val="0"/>
-        <w:adjustRightInd w:val="0"/>
-        <w:spacing w:after="0" w:line="240" w:lineRule="auto"/>
-        <w:rPr>
-          <w:rFonts w:ascii="Consolas" w:hAnsi="Consolas" w:cs="Consolas"/>
-          <w:sz w:val="19"/>
-          <w:szCs w:val="19"/>
-        </w:rPr>
-      </w:pPr>
-      <w:r>
-        <w:rPr>
-          <w:rFonts w:ascii="Consolas" w:hAnsi="Consolas" w:cs="Consolas"/>
-          <w:color w:val="008000"/>
-          <w:sz w:val="19"/>
-          <w:szCs w:val="19"/>
-        </w:rPr>
-        <w:t>--</w:t>
-      </w:r>
-    </w:p>
-    <w:p>
-      <w:pPr>
-        <w:autoSpaceDE w:val="0"/>
-        <w:autoSpaceDN w:val="0"/>
-        <w:adjustRightInd w:val="0"/>
-        <w:spacing w:after="0" w:line="240" w:lineRule="auto"/>
-        <w:rPr>
-          <w:rFonts w:ascii="Consolas" w:hAnsi="Consolas" w:cs="Consolas"/>
-          <w:sz w:val="19"/>
-          <w:szCs w:val="19"/>
-        </w:rPr>
-      </w:pPr>
-      <w:r>
-        <w:rPr>
-          <w:rFonts w:ascii="Consolas" w:hAnsi="Consolas" w:cs="Consolas"/>
-          <w:color w:val="008000"/>
-          <w:sz w:val="19"/>
-          <w:szCs w:val="19"/>
-        </w:rPr>
-        <w:t>-- Estructura de tabla para la tabla `usuario`</w:t>
-      </w:r>
-    </w:p>
-    <w:p>
-      <w:pPr>
-        <w:autoSpaceDE w:val="0"/>
-        <w:autoSpaceDN w:val="0"/>
-        <w:adjustRightInd w:val="0"/>
-        <w:spacing w:after="0" w:line="240" w:lineRule="auto"/>
-        <w:rPr>
-          <w:rFonts w:ascii="Consolas" w:hAnsi="Consolas" w:cs="Consolas"/>
-          <w:sz w:val="19"/>
-          <w:szCs w:val="19"/>
-        </w:rPr>
-      </w:pPr>
-      <w:r>
-        <w:rPr>
-          <w:rFonts w:ascii="Consolas" w:hAnsi="Consolas" w:cs="Consolas"/>
-          <w:color w:val="008000"/>
-          <w:sz w:val="19"/>
-          <w:szCs w:val="19"/>
-        </w:rPr>
-        <w:t>--</w:t>
-      </w:r>
-    </w:p>
-    <w:p>
-      <w:pPr>
-        <w:autoSpaceDE w:val="0"/>
-        <w:autoSpaceDN w:val="0"/>
-        <w:adjustRightInd w:val="0"/>
-        <w:spacing w:after="0" w:line="240" w:lineRule="auto"/>
-        <w:rPr>
-          <w:rFonts w:ascii="Consolas" w:hAnsi="Consolas" w:cs="Consolas"/>
-          <w:sz w:val="19"/>
-          <w:szCs w:val="19"/>
-        </w:rPr>
-      </w:pPr>
-    </w:p>
-    <w:p>
-      <w:pPr>
-        <w:autoSpaceDE w:val="0"/>
-        <w:autoSpaceDN w:val="0"/>
-        <w:adjustRightInd w:val="0"/>
-        <w:spacing w:after="0" w:line="240" w:lineRule="auto"/>
-        <w:rPr>
-          <w:rFonts w:ascii="Consolas" w:hAnsi="Consolas" w:cs="Consolas"/>
-          <w:sz w:val="19"/>
-          <w:szCs w:val="19"/>
-        </w:rPr>
-      </w:pPr>
-      <w:r>
-        <w:rPr>
-          <w:rFonts w:ascii="Consolas" w:hAnsi="Consolas" w:cs="Consolas"/>
-          <w:color w:val="0000FF"/>
-          <w:sz w:val="19"/>
-          <w:szCs w:val="19"/>
-        </w:rPr>
-        <w:t>CREATE</w:t>
-      </w:r>
-      <w:r>
-        <w:rPr>
-          <w:rFonts w:ascii="Consolas" w:hAnsi="Consolas" w:cs="Consolas"/>
-          <w:sz w:val="19"/>
-          <w:szCs w:val="19"/>
-        </w:rPr>
-        <w:t xml:space="preserve"> </w:t>
-      </w:r>
-      <w:r>
-        <w:rPr>
-          <w:rFonts w:ascii="Consolas" w:hAnsi="Consolas" w:cs="Consolas"/>
-          <w:color w:val="0000FF"/>
-          <w:sz w:val="19"/>
-          <w:szCs w:val="19"/>
-        </w:rPr>
-        <w:t>TABLE</w:t>
-      </w:r>
-      <w:r>
-        <w:rPr>
-          <w:rFonts w:ascii="Consolas" w:hAnsi="Consolas" w:cs="Consolas"/>
-          <w:sz w:val="19"/>
-          <w:szCs w:val="19"/>
-        </w:rPr>
-        <w:t xml:space="preserve"> `usuario`</w:t>
-      </w:r>
-      <w:r>
-        <w:rPr>
-          <w:rFonts w:ascii="Consolas" w:hAnsi="Consolas" w:cs="Consolas"/>
-          <w:color w:val="0000FF"/>
-          <w:sz w:val="19"/>
-          <w:szCs w:val="19"/>
-        </w:rPr>
-        <w:t xml:space="preserve"> </w:t>
-      </w:r>
-      <w:r>
-        <w:rPr>
-          <w:rFonts w:ascii="Consolas" w:hAnsi="Consolas" w:cs="Consolas"/>
-          <w:color w:val="808080"/>
-          <w:sz w:val="19"/>
-          <w:szCs w:val="19"/>
-        </w:rPr>
-        <w:t>(</w:t>
+        <w:t xml:space="preserve"> </w:t>
+      </w:r>
+      <w:r>
+        <w:rPr>
+          <w:rFonts w:ascii="Consolas" w:hAnsi="Consolas" w:cs="Consolas"/>
+          <w:color w:val="808080"/>
+          <w:sz w:val="19"/>
+          <w:szCs w:val="19"/>
+        </w:rPr>
+        <w:t>NOT</w:t>
+      </w:r>
+      <w:r>
+        <w:rPr>
+          <w:rFonts w:ascii="Consolas" w:hAnsi="Consolas" w:cs="Consolas"/>
+          <w:sz w:val="19"/>
+          <w:szCs w:val="19"/>
+        </w:rPr>
+        <w:t xml:space="preserve"> </w:t>
+      </w:r>
+      <w:r>
+        <w:rPr>
+          <w:rFonts w:ascii="Consolas" w:hAnsi="Consolas" w:cs="Consolas"/>
+          <w:color w:val="808080"/>
+          <w:sz w:val="19"/>
+          <w:szCs w:val="19"/>
+        </w:rPr>
+        <w:t>NULL,</w:t>
       </w:r>
     </w:p>
     <w:p>
@@ -2201,10 +2019,11 @@
       <w:r>
         <w:rPr>
           <w:rFonts w:ascii="Consolas" w:hAnsi="Consolas" w:cs="Consolas"/>
-          <w:sz w:val="19"/>
-          <w:szCs w:val="19"/>
-        </w:rPr>
-        <w:t>idusuario</w:t>
+          <w:color w:val="0000FF"/>
+          <w:sz w:val="19"/>
+          <w:szCs w:val="19"/>
+        </w:rPr>
+        <w:t>login</w:t>
       </w:r>
       <w:proofErr w:type="spellEnd"/>
       <w:proofErr w:type="gramEnd"/>
@@ -2224,7 +2043,7 @@
           <w:sz w:val="19"/>
           <w:szCs w:val="19"/>
         </w:rPr>
-        <w:t>int</w:t>
+        <w:t>varchar</w:t>
       </w:r>
       <w:proofErr w:type="spellEnd"/>
       <w:r>
@@ -2242,7 +2061,7 @@
           <w:sz w:val="19"/>
           <w:szCs w:val="19"/>
         </w:rPr>
-        <w:t>11</w:t>
+        <w:t>50</w:t>
       </w:r>
       <w:r>
         <w:rPr>
@@ -2313,10 +2132,11 @@
       <w:r>
         <w:rPr>
           <w:rFonts w:ascii="Consolas" w:hAnsi="Consolas" w:cs="Consolas"/>
-          <w:sz w:val="19"/>
-          <w:szCs w:val="19"/>
-        </w:rPr>
-        <w:t>idempleado</w:t>
+          <w:color w:val="0000FF"/>
+          <w:sz w:val="19"/>
+          <w:szCs w:val="19"/>
+        </w:rPr>
+        <w:t>password</w:t>
       </w:r>
       <w:proofErr w:type="spellEnd"/>
       <w:proofErr w:type="gramEnd"/>
@@ -2336,7 +2156,7 @@
           <w:sz w:val="19"/>
           <w:szCs w:val="19"/>
         </w:rPr>
-        <w:t>int</w:t>
+        <w:t>varchar</w:t>
       </w:r>
       <w:proofErr w:type="spellEnd"/>
       <w:r>
@@ -2354,7 +2174,7 @@
           <w:sz w:val="19"/>
           <w:szCs w:val="19"/>
         </w:rPr>
-        <w:t>11</w:t>
+        <w:t>32</w:t>
       </w:r>
       <w:r>
         <w:rPr>
@@ -2420,34 +2240,437 @@
         </w:rPr>
         <w:t xml:space="preserve">  `</w:t>
       </w:r>
+      <w:proofErr w:type="gramStart"/>
+      <w:r>
+        <w:rPr>
+          <w:rFonts w:ascii="Consolas" w:hAnsi="Consolas" w:cs="Consolas"/>
+          <w:sz w:val="19"/>
+          <w:szCs w:val="19"/>
+        </w:rPr>
+        <w:t>estado</w:t>
+      </w:r>
+      <w:proofErr w:type="gramEnd"/>
+      <w:r>
+        <w:rPr>
+          <w:rFonts w:ascii="Consolas" w:hAnsi="Consolas" w:cs="Consolas"/>
+          <w:sz w:val="19"/>
+          <w:szCs w:val="19"/>
+        </w:rPr>
+        <w:t xml:space="preserve">` </w:t>
+      </w:r>
       <w:proofErr w:type="spellStart"/>
       <w:r>
         <w:rPr>
           <w:rFonts w:ascii="Consolas" w:hAnsi="Consolas" w:cs="Consolas"/>
-          <w:sz w:val="19"/>
-          <w:szCs w:val="19"/>
-        </w:rPr>
-        <w:t>tipo_usuario</w:t>
+          <w:color w:val="0000FF"/>
+          <w:sz w:val="19"/>
+          <w:szCs w:val="19"/>
+        </w:rPr>
+        <w:t>varchar</w:t>
       </w:r>
       <w:proofErr w:type="spellEnd"/>
       <w:r>
         <w:rPr>
           <w:rFonts w:ascii="Consolas" w:hAnsi="Consolas" w:cs="Consolas"/>
-          <w:sz w:val="19"/>
-          <w:szCs w:val="19"/>
-        </w:rPr>
-        <w:t xml:space="preserve">` </w:t>
+          <w:color w:val="808080"/>
+          <w:sz w:val="19"/>
+          <w:szCs w:val="19"/>
+        </w:rPr>
+        <w:t>(</w:t>
+      </w:r>
+      <w:r>
+        <w:rPr>
+          <w:rFonts w:ascii="Consolas" w:hAnsi="Consolas" w:cs="Consolas"/>
+          <w:sz w:val="19"/>
+          <w:szCs w:val="19"/>
+        </w:rPr>
+        <w:t>1</w:t>
+      </w:r>
+      <w:r>
+        <w:rPr>
+          <w:rFonts w:ascii="Consolas" w:hAnsi="Consolas" w:cs="Consolas"/>
+          <w:color w:val="808080"/>
+          <w:sz w:val="19"/>
+          <w:szCs w:val="19"/>
+        </w:rPr>
+        <w:t>)</w:t>
+      </w:r>
+      <w:r>
+        <w:rPr>
+          <w:rFonts w:ascii="Consolas" w:hAnsi="Consolas" w:cs="Consolas"/>
+          <w:sz w:val="19"/>
+          <w:szCs w:val="19"/>
+        </w:rPr>
+        <w:t xml:space="preserve"> </w:t>
+      </w:r>
+      <w:r>
+        <w:rPr>
+          <w:rFonts w:ascii="Consolas" w:hAnsi="Consolas" w:cs="Consolas"/>
+          <w:color w:val="808080"/>
+          <w:sz w:val="19"/>
+          <w:szCs w:val="19"/>
+        </w:rPr>
+        <w:t>NOT</w:t>
+      </w:r>
+      <w:r>
+        <w:rPr>
+          <w:rFonts w:ascii="Consolas" w:hAnsi="Consolas" w:cs="Consolas"/>
+          <w:sz w:val="19"/>
+          <w:szCs w:val="19"/>
+        </w:rPr>
+        <w:t xml:space="preserve"> </w:t>
+      </w:r>
+      <w:r>
+        <w:rPr>
+          <w:rFonts w:ascii="Consolas" w:hAnsi="Consolas" w:cs="Consolas"/>
+          <w:color w:val="808080"/>
+          <w:sz w:val="19"/>
+          <w:szCs w:val="19"/>
+        </w:rPr>
+        <w:t>NULL,</w:t>
+      </w:r>
+    </w:p>
+    <w:p>
+      <w:pPr>
+        <w:autoSpaceDE w:val="0"/>
+        <w:autoSpaceDN w:val="0"/>
+        <w:adjustRightInd w:val="0"/>
+        <w:spacing w:after="0" w:line="240" w:lineRule="auto"/>
+        <w:rPr>
+          <w:rFonts w:ascii="Consolas" w:hAnsi="Consolas" w:cs="Consolas"/>
+          <w:sz w:val="19"/>
+          <w:szCs w:val="19"/>
+        </w:rPr>
+      </w:pPr>
+      <w:r>
+        <w:rPr>
+          <w:rFonts w:ascii="Consolas" w:hAnsi="Consolas" w:cs="Consolas"/>
+          <w:color w:val="808080"/>
+          <w:sz w:val="19"/>
+          <w:szCs w:val="19"/>
+        </w:rPr>
+        <w:t>)</w:t>
+      </w:r>
+      <w:r>
+        <w:rPr>
+          <w:rFonts w:ascii="Consolas" w:hAnsi="Consolas" w:cs="Consolas"/>
+          <w:sz w:val="19"/>
+          <w:szCs w:val="19"/>
+        </w:rPr>
+        <w:t xml:space="preserve"> ENGINE</w:t>
+      </w:r>
+      <w:r>
+        <w:rPr>
+          <w:rFonts w:ascii="Consolas" w:hAnsi="Consolas" w:cs="Consolas"/>
+          <w:color w:val="808080"/>
+          <w:sz w:val="19"/>
+          <w:szCs w:val="19"/>
+        </w:rPr>
+        <w:t>=</w:t>
+      </w:r>
+      <w:proofErr w:type="spellStart"/>
+      <w:r>
+        <w:rPr>
+          <w:rFonts w:ascii="Consolas" w:hAnsi="Consolas" w:cs="Consolas"/>
+          <w:sz w:val="19"/>
+          <w:szCs w:val="19"/>
+        </w:rPr>
+        <w:t>InnoDB</w:t>
+      </w:r>
+      <w:proofErr w:type="spellEnd"/>
+      <w:r>
+        <w:rPr>
+          <w:rFonts w:ascii="Consolas" w:hAnsi="Consolas" w:cs="Consolas"/>
+          <w:sz w:val="19"/>
+          <w:szCs w:val="19"/>
+        </w:rPr>
+        <w:t xml:space="preserve"> </w:t>
+      </w:r>
+      <w:r>
+        <w:rPr>
+          <w:rFonts w:ascii="Consolas" w:hAnsi="Consolas" w:cs="Consolas"/>
+          <w:color w:val="0000FF"/>
+          <w:sz w:val="19"/>
+          <w:szCs w:val="19"/>
+        </w:rPr>
+        <w:t>DEFAULT</w:t>
+      </w:r>
+      <w:r>
+        <w:rPr>
+          <w:rFonts w:ascii="Consolas" w:hAnsi="Consolas" w:cs="Consolas"/>
+          <w:sz w:val="19"/>
+          <w:szCs w:val="19"/>
+        </w:rPr>
+        <w:t xml:space="preserve"> CHARSET</w:t>
+      </w:r>
+      <w:r>
+        <w:rPr>
+          <w:rFonts w:ascii="Consolas" w:hAnsi="Consolas" w:cs="Consolas"/>
+          <w:color w:val="808080"/>
+          <w:sz w:val="19"/>
+          <w:szCs w:val="19"/>
+        </w:rPr>
+        <w:t>=</w:t>
+      </w:r>
+      <w:r>
+        <w:rPr>
+          <w:rFonts w:ascii="Consolas" w:hAnsi="Consolas" w:cs="Consolas"/>
+          <w:sz w:val="19"/>
+          <w:szCs w:val="19"/>
+        </w:rPr>
+        <w:t>utf8mb4</w:t>
+      </w:r>
+      <w:r>
+        <w:rPr>
+          <w:rFonts w:ascii="Consolas" w:hAnsi="Consolas" w:cs="Consolas"/>
+          <w:color w:val="808080"/>
+          <w:sz w:val="19"/>
+          <w:szCs w:val="19"/>
+        </w:rPr>
+        <w:t>;</w:t>
+      </w:r>
+    </w:p>
+    <w:p>
+      <w:pPr>
+        <w:autoSpaceDE w:val="0"/>
+        <w:autoSpaceDN w:val="0"/>
+        <w:adjustRightInd w:val="0"/>
+        <w:spacing w:after="0" w:line="240" w:lineRule="auto"/>
+        <w:rPr>
+          <w:rFonts w:ascii="Consolas" w:hAnsi="Consolas" w:cs="Consolas"/>
+          <w:sz w:val="19"/>
+          <w:szCs w:val="19"/>
+        </w:rPr>
+      </w:pPr>
+    </w:p>
+    <w:p>
+      <w:pPr>
+        <w:autoSpaceDE w:val="0"/>
+        <w:autoSpaceDN w:val="0"/>
+        <w:adjustRightInd w:val="0"/>
+        <w:spacing w:after="0" w:line="240" w:lineRule="auto"/>
+        <w:rPr>
+          <w:rFonts w:ascii="Consolas" w:hAnsi="Consolas" w:cs="Consolas"/>
+          <w:sz w:val="19"/>
+          <w:szCs w:val="19"/>
+        </w:rPr>
+      </w:pPr>
+      <w:r>
+        <w:rPr>
+          <w:rFonts w:ascii="Consolas" w:hAnsi="Consolas" w:cs="Consolas"/>
+          <w:color w:val="008000"/>
+          <w:sz w:val="19"/>
+          <w:szCs w:val="19"/>
+        </w:rPr>
+        <w:t>-- --------------------------------------------------------</w:t>
+      </w:r>
+    </w:p>
+    <w:p>
+      <w:pPr>
+        <w:autoSpaceDE w:val="0"/>
+        <w:autoSpaceDN w:val="0"/>
+        <w:adjustRightInd w:val="0"/>
+        <w:spacing w:after="0" w:line="240" w:lineRule="auto"/>
+        <w:rPr>
+          <w:rFonts w:ascii="Consolas" w:hAnsi="Consolas" w:cs="Consolas"/>
+          <w:sz w:val="19"/>
+          <w:szCs w:val="19"/>
+        </w:rPr>
+      </w:pPr>
+    </w:p>
+    <w:p>
+      <w:pPr>
+        <w:autoSpaceDE w:val="0"/>
+        <w:autoSpaceDN w:val="0"/>
+        <w:adjustRightInd w:val="0"/>
+        <w:spacing w:after="0" w:line="240" w:lineRule="auto"/>
+        <w:rPr>
+          <w:rFonts w:ascii="Consolas" w:hAnsi="Consolas" w:cs="Consolas"/>
+          <w:sz w:val="19"/>
+          <w:szCs w:val="19"/>
+        </w:rPr>
+      </w:pPr>
+      <w:r>
+        <w:rPr>
+          <w:rFonts w:ascii="Consolas" w:hAnsi="Consolas" w:cs="Consolas"/>
+          <w:color w:val="008000"/>
+          <w:sz w:val="19"/>
+          <w:szCs w:val="19"/>
+        </w:rPr>
+        <w:t>--</w:t>
+      </w:r>
+    </w:p>
+    <w:p>
+      <w:pPr>
+        <w:autoSpaceDE w:val="0"/>
+        <w:autoSpaceDN w:val="0"/>
+        <w:adjustRightInd w:val="0"/>
+        <w:spacing w:after="0" w:line="240" w:lineRule="auto"/>
+        <w:rPr>
+          <w:rFonts w:ascii="Consolas" w:hAnsi="Consolas" w:cs="Consolas"/>
+          <w:sz w:val="19"/>
+          <w:szCs w:val="19"/>
+        </w:rPr>
+      </w:pPr>
+      <w:r>
+        <w:rPr>
+          <w:rFonts w:ascii="Consolas" w:hAnsi="Consolas" w:cs="Consolas"/>
+          <w:color w:val="008000"/>
+          <w:sz w:val="19"/>
+          <w:szCs w:val="19"/>
+        </w:rPr>
+        <w:t>-- Estructura de tabla para la tabla `usuario`</w:t>
+      </w:r>
+    </w:p>
+    <w:p>
+      <w:pPr>
+        <w:autoSpaceDE w:val="0"/>
+        <w:autoSpaceDN w:val="0"/>
+        <w:adjustRightInd w:val="0"/>
+        <w:spacing w:after="0" w:line="240" w:lineRule="auto"/>
+        <w:rPr>
+          <w:rFonts w:ascii="Consolas" w:hAnsi="Consolas" w:cs="Consolas"/>
+          <w:sz w:val="19"/>
+          <w:szCs w:val="19"/>
+        </w:rPr>
+      </w:pPr>
+      <w:r>
+        <w:rPr>
+          <w:rFonts w:ascii="Consolas" w:hAnsi="Consolas" w:cs="Consolas"/>
+          <w:color w:val="008000"/>
+          <w:sz w:val="19"/>
+          <w:szCs w:val="19"/>
+        </w:rPr>
+        <w:t>--</w:t>
+      </w:r>
+    </w:p>
+    <w:p>
+      <w:pPr>
+        <w:autoSpaceDE w:val="0"/>
+        <w:autoSpaceDN w:val="0"/>
+        <w:adjustRightInd w:val="0"/>
+        <w:spacing w:after="0" w:line="240" w:lineRule="auto"/>
+        <w:rPr>
+          <w:rFonts w:ascii="Consolas" w:hAnsi="Consolas" w:cs="Consolas"/>
+          <w:sz w:val="19"/>
+          <w:szCs w:val="19"/>
+        </w:rPr>
+      </w:pPr>
+    </w:p>
+    <w:p>
+      <w:pPr>
+        <w:autoSpaceDE w:val="0"/>
+        <w:autoSpaceDN w:val="0"/>
+        <w:adjustRightInd w:val="0"/>
+        <w:spacing w:after="0" w:line="240" w:lineRule="auto"/>
+        <w:rPr>
+          <w:rFonts w:ascii="Consolas" w:hAnsi="Consolas" w:cs="Consolas"/>
+          <w:sz w:val="19"/>
+          <w:szCs w:val="19"/>
+        </w:rPr>
+      </w:pPr>
+      <w:r>
+        <w:rPr>
+          <w:rFonts w:ascii="Consolas" w:hAnsi="Consolas" w:cs="Consolas"/>
+          <w:color w:val="0000FF"/>
+          <w:sz w:val="19"/>
+          <w:szCs w:val="19"/>
+        </w:rPr>
+        <w:t>CREATE</w:t>
+      </w:r>
+      <w:r>
+        <w:rPr>
+          <w:rFonts w:ascii="Consolas" w:hAnsi="Consolas" w:cs="Consolas"/>
+          <w:sz w:val="19"/>
+          <w:szCs w:val="19"/>
+        </w:rPr>
+        <w:t xml:space="preserve"> </w:t>
+      </w:r>
+      <w:r>
+        <w:rPr>
+          <w:rFonts w:ascii="Consolas" w:hAnsi="Consolas" w:cs="Consolas"/>
+          <w:color w:val="0000FF"/>
+          <w:sz w:val="19"/>
+          <w:szCs w:val="19"/>
+        </w:rPr>
+        <w:t>TABLE</w:t>
+      </w:r>
+      <w:r>
+        <w:rPr>
+          <w:rFonts w:ascii="Consolas" w:hAnsi="Consolas" w:cs="Consolas"/>
+          <w:sz w:val="19"/>
+          <w:szCs w:val="19"/>
+        </w:rPr>
+        <w:t xml:space="preserve"> `usuario`</w:t>
+      </w:r>
+      <w:r>
+        <w:rPr>
+          <w:rFonts w:ascii="Consolas" w:hAnsi="Consolas" w:cs="Consolas"/>
+          <w:color w:val="0000FF"/>
+          <w:sz w:val="19"/>
+          <w:szCs w:val="19"/>
+        </w:rPr>
+        <w:t xml:space="preserve"> </w:t>
+      </w:r>
+      <w:r>
+        <w:rPr>
+          <w:rFonts w:ascii="Consolas" w:hAnsi="Consolas" w:cs="Consolas"/>
+          <w:color w:val="808080"/>
+          <w:sz w:val="19"/>
+          <w:szCs w:val="19"/>
+        </w:rPr>
+        <w:t>(</w:t>
+      </w:r>
+    </w:p>
+    <w:p>
+      <w:pPr>
+        <w:autoSpaceDE w:val="0"/>
+        <w:autoSpaceDN w:val="0"/>
+        <w:adjustRightInd w:val="0"/>
+        <w:spacing w:after="0" w:line="240" w:lineRule="auto"/>
+        <w:rPr>
+          <w:rFonts w:ascii="Consolas" w:hAnsi="Consolas" w:cs="Consolas"/>
+          <w:sz w:val="19"/>
+          <w:szCs w:val="19"/>
+        </w:rPr>
+      </w:pPr>
+      <w:r>
+        <w:rPr>
+          <w:rFonts w:ascii="Consolas" w:hAnsi="Consolas" w:cs="Consolas"/>
+          <w:sz w:val="19"/>
+          <w:szCs w:val="19"/>
+        </w:rPr>
+        <w:t xml:space="preserve">  `</w:t>
       </w:r>
       <w:proofErr w:type="spellStart"/>
       <w:proofErr w:type="gramStart"/>
       <w:r>
         <w:rPr>
           <w:rFonts w:ascii="Consolas" w:hAnsi="Consolas" w:cs="Consolas"/>
+          <w:sz w:val="19"/>
+          <w:szCs w:val="19"/>
+        </w:rPr>
+        <w:t>idusuario</w:t>
+      </w:r>
+      <w:proofErr w:type="spellEnd"/>
+      <w:proofErr w:type="gramEnd"/>
+      <w:r>
+        <w:rPr>
+          <w:rFonts w:ascii="Consolas" w:hAnsi="Consolas" w:cs="Consolas"/>
+          <w:sz w:val="19"/>
+          <w:szCs w:val="19"/>
+        </w:rPr>
+        <w:t xml:space="preserve">` </w:t>
+      </w:r>
+      <w:proofErr w:type="spellStart"/>
+      <w:r>
+        <w:rPr>
+          <w:rFonts w:ascii="Consolas" w:hAnsi="Consolas" w:cs="Consolas"/>
           <w:color w:val="0000FF"/>
           <w:sz w:val="19"/>
           <w:szCs w:val="19"/>
         </w:rPr>
-        <w:t>varchar</w:t>
+        <w:t>int</w:t>
       </w:r>
       <w:proofErr w:type="spellEnd"/>
       <w:r>
@@ -2459,14 +2682,13 @@
         </w:rPr>
         <w:t>(</w:t>
       </w:r>
-      <w:proofErr w:type="gramEnd"/>
-      <w:r>
-        <w:rPr>
-          <w:rFonts w:ascii="Consolas" w:hAnsi="Consolas" w:cs="Consolas"/>
-          <w:sz w:val="19"/>
-          <w:szCs w:val="19"/>
-        </w:rPr>
-        <w:t>20</w:t>
+      <w:r>
+        <w:rPr>
+          <w:rFonts w:ascii="Consolas" w:hAnsi="Consolas" w:cs="Consolas"/>
+          <w:sz w:val="19"/>
+          <w:szCs w:val="19"/>
+        </w:rPr>
+        <w:t>11</w:t>
       </w:r>
       <w:r>
         <w:rPr>
@@ -2537,11 +2759,10 @@
       <w:r>
         <w:rPr>
           <w:rFonts w:ascii="Consolas" w:hAnsi="Consolas" w:cs="Consolas"/>
-          <w:color w:val="0000FF"/>
-          <w:sz w:val="19"/>
-          <w:szCs w:val="19"/>
-        </w:rPr>
-        <w:t>login</w:t>
+          <w:sz w:val="19"/>
+          <w:szCs w:val="19"/>
+        </w:rPr>
+        <w:t>idempleado</w:t>
       </w:r>
       <w:proofErr w:type="spellEnd"/>
       <w:proofErr w:type="gramEnd"/>
@@ -2561,7 +2782,7 @@
           <w:sz w:val="19"/>
           <w:szCs w:val="19"/>
         </w:rPr>
-        <w:t>varchar</w:t>
+        <w:t>int</w:t>
       </w:r>
       <w:proofErr w:type="spellEnd"/>
       <w:r>
@@ -2579,7 +2800,7 @@
           <w:sz w:val="19"/>
           <w:szCs w:val="19"/>
         </w:rPr>
-        <w:t>20</w:t>
+        <w:t>11</w:t>
       </w:r>
       <w:r>
         <w:rPr>
@@ -2644,6 +2865,24 @@
           <w:szCs w:val="19"/>
         </w:rPr>
         <w:t xml:space="preserve">  `</w:t>
+      </w:r>
+      <w:proofErr w:type="spellStart"/>
+      <w:r>
+        <w:rPr>
+          <w:rFonts w:ascii="Consolas" w:hAnsi="Consolas" w:cs="Consolas"/>
+          <w:sz w:val="19"/>
+          <w:szCs w:val="19"/>
+        </w:rPr>
+        <w:t>tipo_usuario</w:t>
+      </w:r>
+      <w:proofErr w:type="spellEnd"/>
+      <w:r>
+        <w:rPr>
+          <w:rFonts w:ascii="Consolas" w:hAnsi="Consolas" w:cs="Consolas"/>
+          <w:sz w:val="19"/>
+          <w:szCs w:val="19"/>
+        </w:rPr>
+        <w:t xml:space="preserve">` </w:t>
       </w:r>
       <w:proofErr w:type="spellStart"/>
       <w:proofErr w:type="gramStart"/>
@@ -2654,9 +2893,18 @@
           <w:sz w:val="19"/>
           <w:szCs w:val="19"/>
         </w:rPr>
-        <w:t>password</w:t>
+        <w:t>varchar</w:t>
       </w:r>
       <w:proofErr w:type="spellEnd"/>
+      <w:r>
+        <w:rPr>
+          <w:rFonts w:ascii="Consolas" w:hAnsi="Consolas" w:cs="Consolas"/>
+          <w:color w:val="808080"/>
+          <w:sz w:val="19"/>
+          <w:szCs w:val="19"/>
+        </w:rPr>
+        <w:t>(</w:t>
+      </w:r>
       <w:proofErr w:type="gramEnd"/>
       <w:r>
         <w:rPr>
@@ -2664,8 +2912,172 @@
           <w:sz w:val="19"/>
           <w:szCs w:val="19"/>
         </w:rPr>
+        <w:t>20</w:t>
+      </w:r>
+      <w:r>
+        <w:rPr>
+          <w:rFonts w:ascii="Consolas" w:hAnsi="Consolas" w:cs="Consolas"/>
+          <w:color w:val="808080"/>
+          <w:sz w:val="19"/>
+          <w:szCs w:val="19"/>
+        </w:rPr>
+        <w:t>)</w:t>
+      </w:r>
+      <w:r>
+        <w:rPr>
+          <w:rFonts w:ascii="Consolas" w:hAnsi="Consolas" w:cs="Consolas"/>
+          <w:sz w:val="19"/>
+          <w:szCs w:val="19"/>
+        </w:rPr>
+        <w:t xml:space="preserve"> </w:t>
+      </w:r>
+      <w:r>
+        <w:rPr>
+          <w:rFonts w:ascii="Consolas" w:hAnsi="Consolas" w:cs="Consolas"/>
+          <w:color w:val="808080"/>
+          <w:sz w:val="19"/>
+          <w:szCs w:val="19"/>
+        </w:rPr>
+        <w:t>NOT</w:t>
+      </w:r>
+      <w:r>
+        <w:rPr>
+          <w:rFonts w:ascii="Consolas" w:hAnsi="Consolas" w:cs="Consolas"/>
+          <w:sz w:val="19"/>
+          <w:szCs w:val="19"/>
+        </w:rPr>
+        <w:t xml:space="preserve"> </w:t>
+      </w:r>
+      <w:r>
+        <w:rPr>
+          <w:rFonts w:ascii="Consolas" w:hAnsi="Consolas" w:cs="Consolas"/>
+          <w:color w:val="808080"/>
+          <w:sz w:val="19"/>
+          <w:szCs w:val="19"/>
+        </w:rPr>
+        <w:t>NULL,</w:t>
+      </w:r>
+    </w:p>
+    <w:p>
+      <w:pPr>
+        <w:autoSpaceDE w:val="0"/>
+        <w:autoSpaceDN w:val="0"/>
+        <w:adjustRightInd w:val="0"/>
+        <w:spacing w:after="0" w:line="240" w:lineRule="auto"/>
+        <w:rPr>
+          <w:rFonts w:ascii="Consolas" w:hAnsi="Consolas" w:cs="Consolas"/>
+          <w:sz w:val="19"/>
+          <w:szCs w:val="19"/>
+        </w:rPr>
+      </w:pPr>
+      <w:r>
+        <w:rPr>
+          <w:rFonts w:ascii="Consolas" w:hAnsi="Consolas" w:cs="Consolas"/>
+          <w:sz w:val="19"/>
+          <w:szCs w:val="19"/>
+        </w:rPr>
+        <w:t xml:space="preserve">  `</w:t>
+      </w:r>
+      <w:proofErr w:type="spellStart"/>
+      <w:r>
+        <w:rPr>
+          <w:rFonts w:ascii="Consolas" w:hAnsi="Consolas" w:cs="Consolas"/>
+          <w:sz w:val="19"/>
+          <w:szCs w:val="19"/>
+        </w:rPr>
+        <w:t>fecha_registro</w:t>
+      </w:r>
+      <w:proofErr w:type="spellEnd"/>
+      <w:r>
+        <w:rPr>
+          <w:rFonts w:ascii="Consolas" w:hAnsi="Consolas" w:cs="Consolas"/>
+          <w:sz w:val="19"/>
+          <w:szCs w:val="19"/>
+        </w:rPr>
         <w:t xml:space="preserve">` </w:t>
       </w:r>
+      <w:r>
+        <w:rPr>
+          <w:rFonts w:ascii="Consolas" w:hAnsi="Consolas" w:cs="Consolas"/>
+          <w:color w:val="0000FF"/>
+          <w:sz w:val="19"/>
+          <w:szCs w:val="19"/>
+        </w:rPr>
+        <w:t>date</w:t>
+      </w:r>
+      <w:r>
+        <w:rPr>
+          <w:rFonts w:ascii="Consolas" w:hAnsi="Consolas" w:cs="Consolas"/>
+          <w:sz w:val="19"/>
+          <w:szCs w:val="19"/>
+        </w:rPr>
+        <w:t xml:space="preserve"> </w:t>
+      </w:r>
+      <w:r>
+        <w:rPr>
+          <w:rFonts w:ascii="Consolas" w:hAnsi="Consolas" w:cs="Consolas"/>
+          <w:color w:val="808080"/>
+          <w:sz w:val="19"/>
+          <w:szCs w:val="19"/>
+        </w:rPr>
+        <w:t>NOT</w:t>
+      </w:r>
+      <w:r>
+        <w:rPr>
+          <w:rFonts w:ascii="Consolas" w:hAnsi="Consolas" w:cs="Consolas"/>
+          <w:sz w:val="19"/>
+          <w:szCs w:val="19"/>
+        </w:rPr>
+        <w:t xml:space="preserve"> </w:t>
+      </w:r>
+      <w:r>
+        <w:rPr>
+          <w:rFonts w:ascii="Consolas" w:hAnsi="Consolas" w:cs="Consolas"/>
+          <w:color w:val="808080"/>
+          <w:sz w:val="19"/>
+          <w:szCs w:val="19"/>
+        </w:rPr>
+        <w:t>NULL,</w:t>
+      </w:r>
+    </w:p>
+    <w:p>
+      <w:pPr>
+        <w:autoSpaceDE w:val="0"/>
+        <w:autoSpaceDN w:val="0"/>
+        <w:adjustRightInd w:val="0"/>
+        <w:spacing w:after="0" w:line="240" w:lineRule="auto"/>
+        <w:rPr>
+          <w:rFonts w:ascii="Consolas" w:hAnsi="Consolas" w:cs="Consolas"/>
+          <w:sz w:val="19"/>
+          <w:szCs w:val="19"/>
+        </w:rPr>
+      </w:pPr>
+      <w:r>
+        <w:rPr>
+          <w:rFonts w:ascii="Consolas" w:hAnsi="Consolas" w:cs="Consolas"/>
+          <w:sz w:val="19"/>
+          <w:szCs w:val="19"/>
+        </w:rPr>
+        <w:t xml:space="preserve">  `</w:t>
+      </w:r>
+      <w:proofErr w:type="gramStart"/>
+      <w:r>
+        <w:rPr>
+          <w:rFonts w:ascii="Consolas" w:hAnsi="Consolas" w:cs="Consolas"/>
+          <w:sz w:val="19"/>
+          <w:szCs w:val="19"/>
+        </w:rPr>
+        <w:t>estado</w:t>
+      </w:r>
+      <w:proofErr w:type="gramEnd"/>
+      <w:r>
+        <w:rPr>
+          <w:rFonts w:ascii="Consolas" w:hAnsi="Consolas" w:cs="Consolas"/>
+          <w:sz w:val="19"/>
+          <w:szCs w:val="19"/>
+        </w:rPr>
+        <w:t xml:space="preserve">` </w:t>
+      </w:r>
       <w:proofErr w:type="spellStart"/>
       <w:r>
         <w:rPr>
@@ -2674,7 +3086,7 @@
           <w:sz w:val="19"/>
           <w:szCs w:val="19"/>
         </w:rPr>
-        <w:t>varchar</w:t>
+        <w:t>char</w:t>
       </w:r>
       <w:proofErr w:type="spellEnd"/>
       <w:r>
@@ -2692,7 +3104,7 @@
           <w:sz w:val="19"/>
           <w:szCs w:val="19"/>
         </w:rPr>
-        <w:t>20</w:t>
+        <w:t>1</w:t>
       </w:r>
       <w:r>
         <w:rPr>
@@ -2735,28 +3147,46 @@
           <w:sz w:val="19"/>
           <w:szCs w:val="19"/>
         </w:rPr>
-        <w:t>NULL,</w:t>
-      </w:r>
-    </w:p>
-    <w:p>
-      <w:pPr>
-        <w:autoSpaceDE w:val="0"/>
-        <w:autoSpaceDN w:val="0"/>
-        <w:adjustRightInd w:val="0"/>
-        <w:spacing w:after="0" w:line="240" w:lineRule="auto"/>
-        <w:rPr>
-          <w:rFonts w:ascii="Consolas" w:hAnsi="Consolas" w:cs="Consolas"/>
-          <w:sz w:val="19"/>
-          <w:szCs w:val="19"/>
-        </w:rPr>
-      </w:pPr>
-      <w:r>
-        <w:rPr>
-          <w:rFonts w:ascii="Consolas" w:hAnsi="Consolas" w:cs="Consolas"/>
-          <w:sz w:val="19"/>
-          <w:szCs w:val="19"/>
-        </w:rPr>
-        <w:t xml:space="preserve">  `</w:t>
+        <w:t>NULL</w:t>
+      </w:r>
+    </w:p>
+    <w:p>
+      <w:pPr>
+        <w:autoSpaceDE w:val="0"/>
+        <w:autoSpaceDN w:val="0"/>
+        <w:adjustRightInd w:val="0"/>
+        <w:spacing w:after="0" w:line="240" w:lineRule="auto"/>
+        <w:rPr>
+          <w:rFonts w:ascii="Consolas" w:hAnsi="Consolas" w:cs="Consolas"/>
+          <w:sz w:val="19"/>
+          <w:szCs w:val="19"/>
+        </w:rPr>
+      </w:pPr>
+      <w:r>
+        <w:rPr>
+          <w:rFonts w:ascii="Consolas" w:hAnsi="Consolas" w:cs="Consolas"/>
+          <w:color w:val="808080"/>
+          <w:sz w:val="19"/>
+          <w:szCs w:val="19"/>
+        </w:rPr>
+        <w:t>)</w:t>
+      </w:r>
+      <w:r>
+        <w:rPr>
+          <w:rFonts w:ascii="Consolas" w:hAnsi="Consolas" w:cs="Consolas"/>
+          <w:sz w:val="19"/>
+          <w:szCs w:val="19"/>
+        </w:rPr>
+        <w:t xml:space="preserve"> ENGINE</w:t>
+      </w:r>
+      <w:r>
+        <w:rPr>
+          <w:rFonts w:ascii="Consolas" w:hAnsi="Consolas" w:cs="Consolas"/>
+          <w:color w:val="808080"/>
+          <w:sz w:val="19"/>
+          <w:szCs w:val="19"/>
+        </w:rPr>
+        <w:t>=</w:t>
       </w:r>
       <w:proofErr w:type="spellStart"/>
       <w:r>
@@ -2765,7 +3195,7 @@
           <w:sz w:val="19"/>
           <w:szCs w:val="19"/>
         </w:rPr>
-        <w:t>fecha_registro</w:t>
+        <w:t>InnoDB</w:t>
       </w:r>
       <w:proofErr w:type="spellEnd"/>
       <w:r>
@@ -2774,7 +3204,7 @@
           <w:sz w:val="19"/>
           <w:szCs w:val="19"/>
         </w:rPr>
-        <w:t xml:space="preserve">` </w:t>
+        <w:t xml:space="preserve"> </w:t>
       </w:r>
       <w:r>
         <w:rPr>
@@ -2783,181 +3213,15 @@
           <w:sz w:val="19"/>
           <w:szCs w:val="19"/>
         </w:rPr>
-        <w:t>date</w:t>
-      </w:r>
-      <w:r>
-        <w:rPr>
-          <w:rFonts w:ascii="Consolas" w:hAnsi="Consolas" w:cs="Consolas"/>
-          <w:sz w:val="19"/>
-          <w:szCs w:val="19"/>
-        </w:rPr>
-        <w:t xml:space="preserve"> </w:t>
-      </w:r>
-      <w:r>
-        <w:rPr>
-          <w:rFonts w:ascii="Consolas" w:hAnsi="Consolas" w:cs="Consolas"/>
-          <w:color w:val="808080"/>
-          <w:sz w:val="19"/>
-          <w:szCs w:val="19"/>
-        </w:rPr>
-        <w:t>NOT</w:t>
-      </w:r>
-      <w:r>
-        <w:rPr>
-          <w:rFonts w:ascii="Consolas" w:hAnsi="Consolas" w:cs="Consolas"/>
-          <w:sz w:val="19"/>
-          <w:szCs w:val="19"/>
-        </w:rPr>
-        <w:t xml:space="preserve"> </w:t>
-      </w:r>
-      <w:r>
-        <w:rPr>
-          <w:rFonts w:ascii="Consolas" w:hAnsi="Consolas" w:cs="Consolas"/>
-          <w:color w:val="808080"/>
-          <w:sz w:val="19"/>
-          <w:szCs w:val="19"/>
-        </w:rPr>
-        <w:t>NULL,</w:t>
-      </w:r>
-    </w:p>
-    <w:p>
-      <w:pPr>
-        <w:autoSpaceDE w:val="0"/>
-        <w:autoSpaceDN w:val="0"/>
-        <w:adjustRightInd w:val="0"/>
-        <w:spacing w:after="0" w:line="240" w:lineRule="auto"/>
-        <w:rPr>
-          <w:rFonts w:ascii="Consolas" w:hAnsi="Consolas" w:cs="Consolas"/>
-          <w:sz w:val="19"/>
-          <w:szCs w:val="19"/>
-        </w:rPr>
-      </w:pPr>
-      <w:r>
-        <w:rPr>
-          <w:rFonts w:ascii="Consolas" w:hAnsi="Consolas" w:cs="Consolas"/>
-          <w:sz w:val="19"/>
-          <w:szCs w:val="19"/>
-        </w:rPr>
-        <w:t xml:space="preserve">  `</w:t>
-      </w:r>
-      <w:proofErr w:type="gramStart"/>
-      <w:r>
-        <w:rPr>
-          <w:rFonts w:ascii="Consolas" w:hAnsi="Consolas" w:cs="Consolas"/>
-          <w:sz w:val="19"/>
-          <w:szCs w:val="19"/>
-        </w:rPr>
-        <w:t>estado</w:t>
-      </w:r>
-      <w:proofErr w:type="gramEnd"/>
-      <w:r>
-        <w:rPr>
-          <w:rFonts w:ascii="Consolas" w:hAnsi="Consolas" w:cs="Consolas"/>
-          <w:sz w:val="19"/>
-          <w:szCs w:val="19"/>
-        </w:rPr>
-        <w:t xml:space="preserve">` </w:t>
-      </w:r>
-      <w:proofErr w:type="spellStart"/>
-      <w:r>
-        <w:rPr>
-          <w:rFonts w:ascii="Consolas" w:hAnsi="Consolas" w:cs="Consolas"/>
-          <w:color w:val="0000FF"/>
-          <w:sz w:val="19"/>
-          <w:szCs w:val="19"/>
-        </w:rPr>
-        <w:t>char</w:t>
-      </w:r>
-      <w:proofErr w:type="spellEnd"/>
-      <w:r>
-        <w:rPr>
-          <w:rFonts w:ascii="Consolas" w:hAnsi="Consolas" w:cs="Consolas"/>
-          <w:color w:val="808080"/>
-          <w:sz w:val="19"/>
-          <w:szCs w:val="19"/>
-        </w:rPr>
-        <w:t>(</w:t>
-      </w:r>
-      <w:r>
-        <w:rPr>
-          <w:rFonts w:ascii="Consolas" w:hAnsi="Consolas" w:cs="Consolas"/>
-          <w:sz w:val="19"/>
-          <w:szCs w:val="19"/>
-        </w:rPr>
-        <w:t>1</w:t>
-      </w:r>
-      <w:r>
-        <w:rPr>
-          <w:rFonts w:ascii="Consolas" w:hAnsi="Consolas" w:cs="Consolas"/>
-          <w:color w:val="808080"/>
-          <w:sz w:val="19"/>
-          <w:szCs w:val="19"/>
-        </w:rPr>
-        <w:t>)</w:t>
-      </w:r>
-      <w:r>
-        <w:rPr>
-          <w:rFonts w:ascii="Consolas" w:hAnsi="Consolas" w:cs="Consolas"/>
-          <w:sz w:val="19"/>
-          <w:szCs w:val="19"/>
-        </w:rPr>
-        <w:t xml:space="preserve"> </w:t>
-      </w:r>
-      <w:r>
-        <w:rPr>
-          <w:rFonts w:ascii="Consolas" w:hAnsi="Consolas" w:cs="Consolas"/>
-          <w:color w:val="808080"/>
-          <w:sz w:val="19"/>
-          <w:szCs w:val="19"/>
-        </w:rPr>
-        <w:t>NOT</w:t>
-      </w:r>
-      <w:r>
-        <w:rPr>
-          <w:rFonts w:ascii="Consolas" w:hAnsi="Consolas" w:cs="Consolas"/>
-          <w:sz w:val="19"/>
-          <w:szCs w:val="19"/>
-        </w:rPr>
-        <w:t xml:space="preserve"> </w:t>
-      </w:r>
-      <w:r>
-        <w:rPr>
-          <w:rFonts w:ascii="Consolas" w:hAnsi="Consolas" w:cs="Consolas"/>
-          <w:color w:val="808080"/>
-          <w:sz w:val="19"/>
-          <w:szCs w:val="19"/>
-        </w:rPr>
-        <w:t>NULL</w:t>
-      </w:r>
-    </w:p>
-    <w:p>
-      <w:pPr>
-        <w:autoSpaceDE w:val="0"/>
-        <w:autoSpaceDN w:val="0"/>
-        <w:adjustRightInd w:val="0"/>
-        <w:spacing w:after="0" w:line="240" w:lineRule="auto"/>
-        <w:rPr>
-          <w:rFonts w:ascii="Consolas" w:hAnsi="Consolas" w:cs="Consolas"/>
-          <w:sz w:val="19"/>
-          <w:szCs w:val="19"/>
-        </w:rPr>
-      </w:pPr>
-      <w:r>
-        <w:rPr>
-          <w:rFonts w:ascii="Consolas" w:hAnsi="Consolas" w:cs="Consolas"/>
-          <w:color w:val="808080"/>
-          <w:sz w:val="19"/>
-          <w:szCs w:val="19"/>
-        </w:rPr>
-        <w:t>)</w:t>
-      </w:r>
-      <w:r>
-        <w:rPr>
-          <w:rFonts w:ascii="Consolas" w:hAnsi="Consolas" w:cs="Consolas"/>
-          <w:sz w:val="19"/>
-          <w:szCs w:val="19"/>
-        </w:rPr>
-        <w:t xml:space="preserve"> ENGINE</w:t>
+        <w:t>DEFAULT</w:t>
+      </w:r>
+      <w:r>
+        <w:rPr>
+          <w:rFonts w:ascii="Consolas" w:hAnsi="Consolas" w:cs="Consolas"/>
+          <w:sz w:val="19"/>
+          <w:szCs w:val="19"/>
+        </w:rPr>
+        <w:t xml:space="preserve"> CHARSET</w:t>
       </w:r>
       <w:r>
         <w:rPr>
@@ -2968,50 +3232,6 @@
         </w:rPr>
         <w:t>=</w:t>
       </w:r>
-      <w:proofErr w:type="spellStart"/>
-      <w:r>
-        <w:rPr>
-          <w:rFonts w:ascii="Consolas" w:hAnsi="Consolas" w:cs="Consolas"/>
-          <w:sz w:val="19"/>
-          <w:szCs w:val="19"/>
-        </w:rPr>
-        <w:t>InnoDB</w:t>
-      </w:r>
-      <w:proofErr w:type="spellEnd"/>
-      <w:r>
-        <w:rPr>
-          <w:rFonts w:ascii="Consolas" w:hAnsi="Consolas" w:cs="Consolas"/>
-          <w:sz w:val="19"/>
-          <w:szCs w:val="19"/>
-        </w:rPr>
-        <w:t xml:space="preserve"> </w:t>
-      </w:r>
-      <w:r>
-        <w:rPr>
-          <w:rFonts w:ascii="Consolas" w:hAnsi="Consolas" w:cs="Consolas"/>
-          <w:color w:val="0000FF"/>
-          <w:sz w:val="19"/>
-          <w:szCs w:val="19"/>
-        </w:rPr>
-        <w:t>DEFAULT</w:t>
-      </w:r>
-      <w:r>
-        <w:rPr>
-          <w:rFonts w:ascii="Consolas" w:hAnsi="Consolas" w:cs="Consolas"/>
-          <w:sz w:val="19"/>
-          <w:szCs w:val="19"/>
-        </w:rPr>
-        <w:t xml:space="preserve"> CHARSET</w:t>
-      </w:r>
-      <w:r>
-        <w:rPr>
-          <w:rFonts w:ascii="Consolas" w:hAnsi="Consolas" w:cs="Consolas"/>
-          <w:color w:val="808080"/>
-          <w:sz w:val="19"/>
-          <w:szCs w:val="19"/>
-        </w:rPr>
-        <w:t>=</w:t>
-      </w:r>
       <w:r>
         <w:rPr>
           <w:rFonts w:ascii="Consolas" w:hAnsi="Consolas" w:cs="Consolas"/>
@@ -3084,7 +3304,6 @@
           <w:sz w:val="19"/>
           <w:szCs w:val="19"/>
         </w:rPr>
-        <w:lastRenderedPageBreak/>
         <w:t>-- Índices para tablas volcadas</w:t>
       </w:r>
     </w:p>

</xml_diff>